<commit_message>
belbin docs / about tools
</commit_message>
<xml_diff>
--- a/belbin roles,_motivation_team work.docx
+++ b/belbin roles,_motivation_team work.docx
@@ -327,13 +327,68 @@
     </w:p>
     <w:p>
       <w:pPr>
+        <w:jc w:val="both"/>
+        <w:rPr>
+          <w:rFonts w:cstheme="minorHAnsi"/>
+          <w:sz w:val="24"/>
+        </w:rPr>
+      </w:pPr>
+    </w:p>
+    <w:p>
+      <w:pPr>
         <w:ind w:firstLine="567"/>
         <w:jc w:val="both"/>
         <w:rPr>
           <w:sz w:val="24"/>
-          <w:szCs w:val="24"/>
-        </w:rPr>
-      </w:pPr>
+        </w:rPr>
+      </w:pPr>
+      <w:r>
+        <w:rPr>
+          <w:sz w:val="24"/>
+        </w:rPr>
+        <w:t xml:space="preserve">We were using </w:t>
+      </w:r>
+      <w:r>
+        <w:rPr>
+          <w:b/>
+          <w:sz w:val="24"/>
+        </w:rPr>
+        <w:t>Trello</w:t>
+      </w:r>
+      <w:r>
+        <w:rPr>
+          <w:sz w:val="24"/>
+        </w:rPr>
+        <w:t xml:space="preserve"> in due to organize work, know what needs to be done and what have already been done. Another tool was </w:t>
+      </w:r>
+      <w:r>
+        <w:rPr>
+          <w:b/>
+          <w:sz w:val="24"/>
+        </w:rPr>
+        <w:t>Git</w:t>
+      </w:r>
+      <w:r>
+        <w:rPr>
+          <w:sz w:val="24"/>
+        </w:rPr>
+        <w:t xml:space="preserve">, which not only has eased working at the same time and making the system consistent, but also was the solution for our ‘technical breakdown’ risk. We went for </w:t>
+      </w:r>
+      <w:r>
+        <w:rPr>
+          <w:b/>
+          <w:sz w:val="24"/>
+        </w:rPr>
+        <w:t>Google docs</w:t>
+      </w:r>
+      <w:r>
+        <w:rPr>
+          <w:sz w:val="24"/>
+        </w:rPr>
+        <w:t xml:space="preserve"> while working and checking text documents, with the same reason as using Git.</w:t>
+      </w:r>
+      <w:bookmarkStart w:id="0" w:name="_GoBack"/>
+      <w:bookmarkEnd w:id="0"/>
     </w:p>
     <w:p>
       <w:pPr>
@@ -381,20 +436,62 @@
           <w:vertAlign w:val="superscript"/>
           <w:lang w:val="sk-SK"/>
         </w:rPr>
-        <w:t>vykonané</w:t>
-      </w:r>
-      <w:r>
-        <w:rPr>
-          <w:rStyle w:val="shorttext"/>
+        <w:t>vykonané)</w:t>
+      </w:r>
+      <w:r>
+        <w:rPr>
           <w:color w:val="FF0000"/>
+          <w:sz w:val="24"/>
+          <w:szCs w:val="24"/>
+        </w:rPr>
+        <w:t xml:space="preserve"> </w:t>
+      </w:r>
+      <w:r>
+        <w:rPr>
+          <w:sz w:val="24"/>
+          <w:szCs w:val="24"/>
+        </w:rPr>
+        <w:t xml:space="preserve">actions to keep us motivated. Beneficial to having a friendly environment, we were meeting together in one of our apartments, putting on music that everyone would enjoy and bringing snacks. We also paid attention to creating </w:t>
+      </w:r>
+      <w:r>
+        <w:rPr>
+          <w:sz w:val="24"/>
+          <w:szCs w:val="24"/>
+        </w:rPr>
+        <w:t>and maintaining</w:t>
+      </w:r>
+      <w:r>
+        <w:rPr>
+          <w:color w:val="4472C4" w:themeColor="accent1"/>
+          <w:sz w:val="24"/>
+          <w:szCs w:val="24"/>
           <w:vertAlign w:val="superscript"/>
-          <w:lang w:val="sk-SK"/>
-        </w:rPr>
-        <w:t>)</w:t>
-      </w:r>
-      <w:r>
-        <w:rPr>
-          <w:color w:val="FF0000"/>
+        </w:rPr>
+        <w:t>[</w:t>
+      </w:r>
+      <w:proofErr w:type="spellStart"/>
+      <w:r>
+        <w:rPr>
+          <w:color w:val="4472C4" w:themeColor="accent1"/>
+          <w:sz w:val="24"/>
+          <w:szCs w:val="24"/>
+          <w:vertAlign w:val="superscript"/>
+        </w:rPr>
+        <w:t>mejtening</w:t>
+      </w:r>
+      <w:proofErr w:type="spellEnd"/>
+      <w:r>
+        <w:rPr>
+          <w:color w:val="4472C4" w:themeColor="accent1"/>
+          <w:sz w:val="24"/>
+          <w:szCs w:val="24"/>
+          <w:vertAlign w:val="superscript"/>
+        </w:rPr>
+        <w:t>]</w:t>
+      </w:r>
+      <w:r>
+        <w:rPr>
+          <w:color w:val="4472C4" w:themeColor="accent1"/>
           <w:sz w:val="24"/>
           <w:szCs w:val="24"/>
         </w:rPr>
@@ -405,57 +502,6 @@
           <w:sz w:val="24"/>
           <w:szCs w:val="24"/>
         </w:rPr>
-        <w:t xml:space="preserve">actions to keep us motivated. Beneficial to having a friendly environment, we were meeting together in one of our apartments, putting on music that everyone would enjoy and bringing snacks. We also paid attention to creating </w:t>
-      </w:r>
-      <w:r>
-        <w:rPr>
-          <w:sz w:val="24"/>
-          <w:szCs w:val="24"/>
-        </w:rPr>
-        <w:t>and maintaining</w:t>
-      </w:r>
-      <w:r>
-        <w:rPr>
-          <w:color w:val="4472C4" w:themeColor="accent1"/>
-          <w:sz w:val="24"/>
-          <w:szCs w:val="24"/>
-          <w:vertAlign w:val="superscript"/>
-        </w:rPr>
-        <w:t>[</w:t>
-      </w:r>
-      <w:proofErr w:type="spellStart"/>
-      <w:r>
-        <w:rPr>
-          <w:color w:val="4472C4" w:themeColor="accent1"/>
-          <w:sz w:val="24"/>
-          <w:szCs w:val="24"/>
-          <w:vertAlign w:val="superscript"/>
-        </w:rPr>
-        <w:t>mejtening</w:t>
-      </w:r>
-      <w:proofErr w:type="spellEnd"/>
-      <w:r>
-        <w:rPr>
-          <w:color w:val="4472C4" w:themeColor="accent1"/>
-          <w:sz w:val="24"/>
-          <w:szCs w:val="24"/>
-          <w:vertAlign w:val="superscript"/>
-        </w:rPr>
-        <w:t>]</w:t>
-      </w:r>
-      <w:r>
-        <w:rPr>
-          <w:color w:val="4472C4" w:themeColor="accent1"/>
-          <w:sz w:val="24"/>
-          <w:szCs w:val="24"/>
-        </w:rPr>
-        <w:t xml:space="preserve"> </w:t>
-      </w:r>
-      <w:r>
-        <w:rPr>
-          <w:sz w:val="24"/>
-          <w:szCs w:val="24"/>
-        </w:rPr>
         <w:t xml:space="preserve">good relationships with each other. However, the most important factor was talking about our problems before they turned into conflicts. Conflicts and serious disagreements are ones of the most jeopardizing risks, about which we have forgotten. Nevertheless not having it in our risk assessment, we were taking up risk reduction actions, </w:t>
       </w:r>
       <w:r>
@@ -495,8 +541,6 @@
           <w:szCs w:val="24"/>
         </w:rPr>
       </w:pPr>
-      <w:bookmarkStart w:id="0" w:name="_GoBack"/>
-      <w:bookmarkEnd w:id="0"/>
     </w:p>
     <w:sectPr>
       <w:pgSz w:w="11906" w:h="16838"/>

</xml_diff>